<commit_message>
imo done bez strony tytułowej
</commit_message>
<xml_diff>
--- a/filtr.docx
+++ b/filtr.docx
@@ -916,7 +916,7 @@
         <w:rPr>
           <w:rFonts w:eastAsiaTheme="minorEastAsia"/>
           <w:noProof/>
-          <w:lang w:eastAsia="pl-PL"/>
+          <w:lang w:val="en-US"/>
         </w:rPr>
         <w:drawing>
           <wp:inline distT="0" distB="0" distL="0" distR="0">
@@ -997,7 +997,7 @@
           <w:rFonts w:eastAsiaTheme="minorEastAsia"/>
           <w:noProof/>
           <w:sz w:val="16"/>
-          <w:lang w:eastAsia="pl-PL"/>
+          <w:lang w:val="en-US"/>
         </w:rPr>
         <w:lastRenderedPageBreak/>
         <w:drawing>
@@ -1373,10 +1373,28 @@
                 <w:szCs w:val="24"/>
                 <w:lang w:eastAsia="pl-PL"/>
               </w:rPr>
-              <w:t xml:space="preserve">f [ </w:t>
-            </w:r>
-            <w:proofErr w:type="spellStart"/>
-            <w:r>
+              <w:t>f [ Hz ]</w:t>
+            </w:r>
+          </w:p>
+        </w:tc>
+        <w:tc>
+          <w:tcPr>
+            <w:tcW w:w="1300" w:type="dxa"/>
+            <w:tcBorders>
+              <w:top w:val="single" w:sz="4" w:space="0" w:color="auto"/>
+              <w:left w:val="nil"/>
+              <w:bottom w:val="single" w:sz="4" w:space="0" w:color="auto"/>
+              <w:right w:val="single" w:sz="4" w:space="0" w:color="auto"/>
+            </w:tcBorders>
+            <w:shd w:val="clear" w:color="auto" w:fill="auto"/>
+            <w:noWrap/>
+            <w:vAlign w:val="center"/>
+            <w:hideMark/>
+          </w:tcPr>
+          <w:p>
+            <w:pPr>
+              <w:spacing w:after="0" w:line="240" w:lineRule="auto"/>
+              <w:jc w:val="center"/>
               <w:rPr>
                 <w:rFonts w:ascii="Calibri" w:eastAsia="Times New Roman" w:hAnsi="Calibri" w:cs="Times New Roman"/>
                 <w:b/>
@@ -1386,9 +1404,7 @@
                 <w:szCs w:val="24"/>
                 <w:lang w:eastAsia="pl-PL"/>
               </w:rPr>
-              <w:t>Hz</w:t>
-            </w:r>
-            <w:proofErr w:type="spellEnd"/>
+            </w:pPr>
             <w:r>
               <w:rPr>
                 <w:rFonts w:ascii="Calibri" w:eastAsia="Times New Roman" w:hAnsi="Calibri" w:cs="Times New Roman"/>
@@ -1399,13 +1415,13 @@
                 <w:szCs w:val="24"/>
                 <w:lang w:eastAsia="pl-PL"/>
               </w:rPr>
-              <w:t xml:space="preserve"> ]</w:t>
-            </w:r>
-          </w:p>
-        </w:tc>
-        <w:tc>
-          <w:tcPr>
-            <w:tcW w:w="1300" w:type="dxa"/>
+              <w:t>Vwe p-p [mV]</w:t>
+            </w:r>
+          </w:p>
+        </w:tc>
+        <w:tc>
+          <w:tcPr>
+            <w:tcW w:w="1500" w:type="dxa"/>
             <w:tcBorders>
               <w:top w:val="single" w:sz="4" w:space="0" w:color="auto"/>
               <w:left w:val="nil"/>
@@ -1431,7 +1447,6 @@
                 <w:lang w:eastAsia="pl-PL"/>
               </w:rPr>
             </w:pPr>
-            <w:proofErr w:type="spellStart"/>
             <w:r>
               <w:rPr>
                 <w:rFonts w:ascii="Calibri" w:eastAsia="Times New Roman" w:hAnsi="Calibri" w:cs="Times New Roman"/>
@@ -1442,10 +1457,28 @@
                 <w:szCs w:val="24"/>
                 <w:lang w:eastAsia="pl-PL"/>
               </w:rPr>
-              <w:t>Vwe</w:t>
-            </w:r>
-            <w:proofErr w:type="spellEnd"/>
-            <w:r>
+              <w:t>Vwy p-p [mV]</w:t>
+            </w:r>
+          </w:p>
+        </w:tc>
+        <w:tc>
+          <w:tcPr>
+            <w:tcW w:w="2040" w:type="dxa"/>
+            <w:tcBorders>
+              <w:top w:val="single" w:sz="4" w:space="0" w:color="auto"/>
+              <w:left w:val="nil"/>
+              <w:bottom w:val="single" w:sz="4" w:space="0" w:color="auto"/>
+              <w:right w:val="single" w:sz="4" w:space="0" w:color="auto"/>
+            </w:tcBorders>
+            <w:shd w:val="clear" w:color="auto" w:fill="auto"/>
+            <w:noWrap/>
+            <w:vAlign w:val="center"/>
+            <w:hideMark/>
+          </w:tcPr>
+          <w:p>
+            <w:pPr>
+              <w:spacing w:after="0" w:line="240" w:lineRule="auto"/>
+              <w:jc w:val="center"/>
               <w:rPr>
                 <w:rFonts w:ascii="Calibri" w:eastAsia="Times New Roman" w:hAnsi="Calibri" w:cs="Times New Roman"/>
                 <w:b/>
@@ -1455,9 +1488,7 @@
                 <w:szCs w:val="24"/>
                 <w:lang w:eastAsia="pl-PL"/>
               </w:rPr>
-              <w:t xml:space="preserve"> p-p [</w:t>
-            </w:r>
-            <w:proofErr w:type="spellStart"/>
+            </w:pPr>
             <w:r>
               <w:rPr>
                 <w:rFonts w:ascii="Calibri" w:eastAsia="Times New Roman" w:hAnsi="Calibri" w:cs="Times New Roman"/>
@@ -1468,9 +1499,8 @@
                 <w:szCs w:val="24"/>
                 <w:lang w:eastAsia="pl-PL"/>
               </w:rPr>
-              <w:t>mV</w:t>
-            </w:r>
-            <w:proofErr w:type="spellEnd"/>
+              <w:t>Vwy p-p / Vwe p-p</w:t>
+            </w:r>
             <w:r>
               <w:rPr>
                 <w:rFonts w:ascii="Calibri" w:eastAsia="Times New Roman" w:hAnsi="Calibri" w:cs="Times New Roman"/>
@@ -1481,13 +1511,13 @@
                 <w:szCs w:val="24"/>
                 <w:lang w:eastAsia="pl-PL"/>
               </w:rPr>
-              <w:t>]</w:t>
-            </w:r>
-          </w:p>
-        </w:tc>
-        <w:tc>
-          <w:tcPr>
-            <w:tcW w:w="1500" w:type="dxa"/>
+              <w:t xml:space="preserve"> [V/V]</w:t>
+            </w:r>
+          </w:p>
+        </w:tc>
+        <w:tc>
+          <w:tcPr>
+            <w:tcW w:w="960" w:type="dxa"/>
             <w:tcBorders>
               <w:top w:val="single" w:sz="4" w:space="0" w:color="auto"/>
               <w:left w:val="nil"/>
@@ -1513,7 +1543,6 @@
                 <w:lang w:eastAsia="pl-PL"/>
               </w:rPr>
             </w:pPr>
-            <w:proofErr w:type="spellStart"/>
             <w:r>
               <w:rPr>
                 <w:rFonts w:ascii="Calibri" w:eastAsia="Times New Roman" w:hAnsi="Calibri" w:cs="Times New Roman"/>
@@ -1524,208 +1553,7 @@
                 <w:szCs w:val="24"/>
                 <w:lang w:eastAsia="pl-PL"/>
               </w:rPr>
-              <w:t>Vwy</w:t>
-            </w:r>
-            <w:proofErr w:type="spellEnd"/>
-            <w:r>
-              <w:rPr>
-                <w:rFonts w:ascii="Calibri" w:eastAsia="Times New Roman" w:hAnsi="Calibri" w:cs="Times New Roman"/>
-                <w:b/>
-                <w:bCs/>
-                <w:color w:val="000000"/>
-                <w:sz w:val="24"/>
-                <w:szCs w:val="24"/>
-                <w:lang w:eastAsia="pl-PL"/>
-              </w:rPr>
-              <w:t xml:space="preserve"> p-p [</w:t>
-            </w:r>
-            <w:proofErr w:type="spellStart"/>
-            <w:r>
-              <w:rPr>
-                <w:rFonts w:ascii="Calibri" w:eastAsia="Times New Roman" w:hAnsi="Calibri" w:cs="Times New Roman"/>
-                <w:b/>
-                <w:bCs/>
-                <w:color w:val="000000"/>
-                <w:sz w:val="24"/>
-                <w:szCs w:val="24"/>
-                <w:lang w:eastAsia="pl-PL"/>
-              </w:rPr>
-              <w:t>mV</w:t>
-            </w:r>
-            <w:proofErr w:type="spellEnd"/>
-            <w:r>
-              <w:rPr>
-                <w:rFonts w:ascii="Calibri" w:eastAsia="Times New Roman" w:hAnsi="Calibri" w:cs="Times New Roman"/>
-                <w:b/>
-                <w:bCs/>
-                <w:color w:val="000000"/>
-                <w:sz w:val="24"/>
-                <w:szCs w:val="24"/>
-                <w:lang w:eastAsia="pl-PL"/>
-              </w:rPr>
-              <w:t>]</w:t>
-            </w:r>
-          </w:p>
-        </w:tc>
-        <w:tc>
-          <w:tcPr>
-            <w:tcW w:w="2040" w:type="dxa"/>
-            <w:tcBorders>
-              <w:top w:val="single" w:sz="4" w:space="0" w:color="auto"/>
-              <w:left w:val="nil"/>
-              <w:bottom w:val="single" w:sz="4" w:space="0" w:color="auto"/>
-              <w:right w:val="single" w:sz="4" w:space="0" w:color="auto"/>
-            </w:tcBorders>
-            <w:shd w:val="clear" w:color="auto" w:fill="auto"/>
-            <w:noWrap/>
-            <w:vAlign w:val="center"/>
-            <w:hideMark/>
-          </w:tcPr>
-          <w:p>
-            <w:pPr>
-              <w:spacing w:after="0" w:line="240" w:lineRule="auto"/>
-              <w:jc w:val="center"/>
-              <w:rPr>
-                <w:rFonts w:ascii="Calibri" w:eastAsia="Times New Roman" w:hAnsi="Calibri" w:cs="Times New Roman"/>
-                <w:b/>
-                <w:bCs/>
-                <w:color w:val="000000"/>
-                <w:sz w:val="24"/>
-                <w:szCs w:val="24"/>
-                <w:lang w:eastAsia="pl-PL"/>
-              </w:rPr>
-            </w:pPr>
-            <w:proofErr w:type="spellStart"/>
-            <w:r>
-              <w:rPr>
-                <w:rFonts w:ascii="Calibri" w:eastAsia="Times New Roman" w:hAnsi="Calibri" w:cs="Times New Roman"/>
-                <w:b/>
-                <w:bCs/>
-                <w:color w:val="000000"/>
-                <w:sz w:val="24"/>
-                <w:szCs w:val="24"/>
-                <w:lang w:eastAsia="pl-PL"/>
-              </w:rPr>
-              <w:t>Vwy</w:t>
-            </w:r>
-            <w:proofErr w:type="spellEnd"/>
-            <w:r>
-              <w:rPr>
-                <w:rFonts w:ascii="Calibri" w:eastAsia="Times New Roman" w:hAnsi="Calibri" w:cs="Times New Roman"/>
-                <w:b/>
-                <w:bCs/>
-                <w:color w:val="000000"/>
-                <w:sz w:val="24"/>
-                <w:szCs w:val="24"/>
-                <w:lang w:eastAsia="pl-PL"/>
-              </w:rPr>
-              <w:t xml:space="preserve"> p-p / </w:t>
-            </w:r>
-            <w:proofErr w:type="spellStart"/>
-            <w:r>
-              <w:rPr>
-                <w:rFonts w:ascii="Calibri" w:eastAsia="Times New Roman" w:hAnsi="Calibri" w:cs="Times New Roman"/>
-                <w:b/>
-                <w:bCs/>
-                <w:color w:val="000000"/>
-                <w:sz w:val="24"/>
-                <w:szCs w:val="24"/>
-                <w:lang w:eastAsia="pl-PL"/>
-              </w:rPr>
-              <w:t>Vwe</w:t>
-            </w:r>
-            <w:proofErr w:type="spellEnd"/>
-            <w:r>
-              <w:rPr>
-                <w:rFonts w:ascii="Calibri" w:eastAsia="Times New Roman" w:hAnsi="Calibri" w:cs="Times New Roman"/>
-                <w:b/>
-                <w:bCs/>
-                <w:color w:val="000000"/>
-                <w:sz w:val="24"/>
-                <w:szCs w:val="24"/>
-                <w:lang w:eastAsia="pl-PL"/>
-              </w:rPr>
-              <w:t xml:space="preserve"> p-p</w:t>
-            </w:r>
-            <w:r>
-              <w:rPr>
-                <w:rFonts w:ascii="Calibri" w:eastAsia="Times New Roman" w:hAnsi="Calibri" w:cs="Times New Roman"/>
-                <w:b/>
-                <w:bCs/>
-                <w:color w:val="000000"/>
-                <w:sz w:val="24"/>
-                <w:szCs w:val="24"/>
-                <w:lang w:eastAsia="pl-PL"/>
-              </w:rPr>
-              <w:t xml:space="preserve"> [V/V]</w:t>
-            </w:r>
-          </w:p>
-        </w:tc>
-        <w:tc>
-          <w:tcPr>
-            <w:tcW w:w="960" w:type="dxa"/>
-            <w:tcBorders>
-              <w:top w:val="single" w:sz="4" w:space="0" w:color="auto"/>
-              <w:left w:val="nil"/>
-              <w:bottom w:val="single" w:sz="4" w:space="0" w:color="auto"/>
-              <w:right w:val="single" w:sz="4" w:space="0" w:color="auto"/>
-            </w:tcBorders>
-            <w:shd w:val="clear" w:color="auto" w:fill="auto"/>
-            <w:noWrap/>
-            <w:vAlign w:val="center"/>
-            <w:hideMark/>
-          </w:tcPr>
-          <w:p>
-            <w:pPr>
-              <w:spacing w:after="0" w:line="240" w:lineRule="auto"/>
-              <w:jc w:val="center"/>
-              <w:rPr>
-                <w:rFonts w:ascii="Calibri" w:eastAsia="Times New Roman" w:hAnsi="Calibri" w:cs="Times New Roman"/>
-                <w:b/>
-                <w:bCs/>
-                <w:color w:val="000000"/>
-                <w:sz w:val="24"/>
-                <w:szCs w:val="24"/>
-                <w:lang w:eastAsia="pl-PL"/>
-              </w:rPr>
-            </w:pPr>
-            <w:r>
-              <w:rPr>
-                <w:rFonts w:ascii="Calibri" w:eastAsia="Times New Roman" w:hAnsi="Calibri" w:cs="Times New Roman"/>
-                <w:b/>
-                <w:bCs/>
-                <w:color w:val="000000"/>
-                <w:sz w:val="24"/>
-                <w:szCs w:val="24"/>
-                <w:lang w:eastAsia="pl-PL"/>
-              </w:rPr>
-              <w:t>t[</w:t>
-            </w:r>
-            <w:proofErr w:type="spellStart"/>
-            <w:r>
-              <w:rPr>
-                <w:rFonts w:ascii="Calibri" w:eastAsia="Times New Roman" w:hAnsi="Calibri" w:cs="Times New Roman"/>
-                <w:b/>
-                <w:bCs/>
-                <w:color w:val="000000"/>
-                <w:sz w:val="24"/>
-                <w:szCs w:val="24"/>
-                <w:lang w:eastAsia="pl-PL"/>
-              </w:rPr>
-              <w:t>us</w:t>
-            </w:r>
-            <w:proofErr w:type="spellEnd"/>
-            <w:r>
-              <w:rPr>
-                <w:rFonts w:ascii="Calibri" w:eastAsia="Times New Roman" w:hAnsi="Calibri" w:cs="Times New Roman"/>
-                <w:b/>
-                <w:bCs/>
-                <w:color w:val="000000"/>
-                <w:sz w:val="24"/>
-                <w:szCs w:val="24"/>
-                <w:lang w:eastAsia="pl-PL"/>
-              </w:rPr>
-              <w:t>]</w:t>
+              <w:t>t[us]</w:t>
             </w:r>
           </w:p>
         </w:tc>
@@ -7488,7 +7316,7 @@
       <w:r>
         <w:rPr>
           <w:noProof/>
-          <w:lang w:eastAsia="pl-PL"/>
+          <w:lang w:val="en-US"/>
         </w:rPr>
         <w:lastRenderedPageBreak/>
         <w:drawing>
@@ -7542,7 +7370,7 @@
       <w:r>
         <w:rPr>
           <w:noProof/>
-          <w:lang w:eastAsia="pl-PL"/>
+          <w:lang w:val="en-US"/>
         </w:rPr>
         <w:drawing>
           <wp:inline distT="0" distB="0" distL="0" distR="0" wp14:anchorId="1B6C9940" wp14:editId="07E18DE3">
@@ -7747,21 +7575,7 @@
         <w:rPr>
           <w:sz w:val="24"/>
         </w:rPr>
-        <w:t>/</w:t>
-      </w:r>
-      <w:proofErr w:type="spellStart"/>
-      <w:r>
-        <w:rPr>
-          <w:sz w:val="24"/>
-        </w:rPr>
-        <w:t>Δf</w:t>
-      </w:r>
-      <w:proofErr w:type="spellEnd"/>
-      <w:r>
-        <w:rPr>
-          <w:sz w:val="24"/>
-        </w:rPr>
-        <w:t xml:space="preserve"> – 3700/(4400-3500))</w:t>
+        <w:t>/Δf – 3700/(4400-3500))</w:t>
       </w:r>
       <w:r>
         <w:rPr>
@@ -7903,27 +7717,7 @@
                 <w:color w:val="000000"/>
                 <w:lang w:eastAsia="pl-PL"/>
               </w:rPr>
-              <w:t>t[</w:t>
-            </w:r>
-            <w:proofErr w:type="spellStart"/>
-            <w:r>
-              <w:rPr>
-                <w:rFonts w:ascii="Calibri" w:eastAsia="Times New Roman" w:hAnsi="Calibri" w:cs="Times New Roman"/>
-                <w:b/>
-                <w:color w:val="000000"/>
-                <w:lang w:eastAsia="pl-PL"/>
-              </w:rPr>
-              <w:t>us</w:t>
-            </w:r>
-            <w:proofErr w:type="spellEnd"/>
-            <w:r>
-              <w:rPr>
-                <w:rFonts w:ascii="Calibri" w:eastAsia="Times New Roman" w:hAnsi="Calibri" w:cs="Times New Roman"/>
-                <w:b/>
-                <w:color w:val="000000"/>
-                <w:lang w:eastAsia="pl-PL"/>
-              </w:rPr>
-              <w:t>]</w:t>
+              <w:t>t[us]</w:t>
             </w:r>
           </w:p>
         </w:tc>
@@ -10493,7 +10287,7 @@
       <w:r>
         <w:rPr>
           <w:noProof/>
-          <w:lang w:eastAsia="pl-PL"/>
+          <w:lang w:val="en-US"/>
         </w:rPr>
         <w:lastRenderedPageBreak/>
         <w:drawing>
@@ -10621,13 +10415,7 @@
         <w:rPr>
           <w:sz w:val="24"/>
         </w:rPr>
-        <w:t xml:space="preserve"> </w:t>
-      </w:r>
-      <w:r>
-        <w:rPr>
-          <w:sz w:val="24"/>
-        </w:rPr>
-        <w:t xml:space="preserve"> „pokrywają” się ze swoimi pierwowzorami uzyskanymi na podstawie symulacji co może świadczyć o poprawności</w:t>
+        <w:t xml:space="preserve">  „pokrywają” się ze swoimi pierwowzorami uzyskanymi na podstawie symulacji co może świadczyć o poprawności</w:t>
       </w:r>
       <w:r>
         <w:rPr>
@@ -10657,16 +10445,34 @@
         <w:rPr>
           <w:sz w:val="24"/>
         </w:rPr>
-        <w:t>Na podstawie rysunku nr 5 możemy stwierdzić, że transmitancja układu uzyskana na podstawie odpowiedzi skokowej jest bardzo dokładnym przybliżeniem transmitancji opisującej badany objekt.</w:t>
+        <w:t xml:space="preserve">Na podstawie rysunku nr 5 możemy stwierdzić, że transmitancja układu uzyskana na podstawie odpowiedzi skokowej jest bardzo dokładnym przybliżeniem transmitancji opisującej badany objekt. </w:t>
       </w:r>
-      <w:bookmarkStart w:id="0" w:name="_GoBack"/>
-      <w:bookmarkEnd w:id="0"/>
+    </w:p>
+    <w:p>
+      <w:pPr>
+        <w:pStyle w:val="Akapitzlist"/>
+        <w:numPr>
+          <w:ilvl w:val="0"/>
+          <w:numId w:val="8"/>
+        </w:numPr>
+        <w:rPr>
+          <w:sz w:val="24"/>
+        </w:rPr>
+      </w:pPr>
       <w:r>
         <w:rPr>
           <w:sz w:val="24"/>
         </w:rPr>
-        <w:t xml:space="preserve"> </w:t>
+        <w:t>Częstotliwość środkowa wynosi około 3.75 kHz ( zamiast zadanych 3.5kHz) z uwagi na użycie innej wartości kondensatora, oraz niedokładność wykonania elementów</w:t>
       </w:r>
+      <w:r>
+        <w:rPr>
+          <w:sz w:val="24"/>
+        </w:rPr>
+        <w:t>.</w:t>
+      </w:r>
+      <w:bookmarkStart w:id="0" w:name="_GoBack"/>
+      <w:bookmarkEnd w:id="0"/>
     </w:p>
     <w:p>
       <w:pPr>
@@ -12022,7 +11828,7 @@
               <a:cs typeface="+mn-cs"/>
             </a:defRPr>
           </a:pPr>
-          <a:endParaRPr lang="pl-PL"/>
+          <a:endParaRPr lang="en-US"/>
         </a:p>
       </c:txPr>
     </c:title>
@@ -12510,11 +12316,11 @@
           <c:showPercent val="0"/>
           <c:showBubbleSize val="0"/>
         </c:dLbls>
-        <c:axId val="312878224"/>
-        <c:axId val="312877664"/>
+        <c:axId val="165613136"/>
+        <c:axId val="165612016"/>
       </c:scatterChart>
       <c:valAx>
-        <c:axId val="312878224"/>
+        <c:axId val="165613136"/>
         <c:scaling>
           <c:logBase val="10"/>
           <c:orientation val="minMax"/>
@@ -12603,7 +12409,7 @@
                   <a:cs typeface="+mn-cs"/>
                 </a:defRPr>
               </a:pPr>
-              <a:endParaRPr lang="pl-PL"/>
+              <a:endParaRPr lang="en-US"/>
             </a:p>
           </c:txPr>
         </c:title>
@@ -12641,15 +12447,15 @@
                 <a:cs typeface="+mn-cs"/>
               </a:defRPr>
             </a:pPr>
-            <a:endParaRPr lang="pl-PL"/>
+            <a:endParaRPr lang="en-US"/>
           </a:p>
         </c:txPr>
-        <c:crossAx val="312877664"/>
+        <c:crossAx val="165612016"/>
         <c:crosses val="autoZero"/>
         <c:crossBetween val="midCat"/>
       </c:valAx>
       <c:valAx>
-        <c:axId val="312877664"/>
+        <c:axId val="165612016"/>
         <c:scaling>
           <c:orientation val="minMax"/>
         </c:scaling>
@@ -12735,7 +12541,7 @@
                   <a:cs typeface="+mn-cs"/>
                 </a:defRPr>
               </a:pPr>
-              <a:endParaRPr lang="pl-PL"/>
+              <a:endParaRPr lang="en-US"/>
             </a:p>
           </c:txPr>
         </c:title>
@@ -12773,10 +12579,10 @@
                 <a:cs typeface="+mn-cs"/>
               </a:defRPr>
             </a:pPr>
-            <a:endParaRPr lang="pl-PL"/>
+            <a:endParaRPr lang="en-US"/>
           </a:p>
         </c:txPr>
-        <c:crossAx val="312878224"/>
+        <c:crossAx val="165613136"/>
         <c:crosses val="autoZero"/>
         <c:crossBetween val="midCat"/>
       </c:valAx>
@@ -12815,7 +12621,7 @@
               <a:cs typeface="+mn-cs"/>
             </a:defRPr>
           </a:pPr>
-          <a:endParaRPr lang="pl-PL"/>
+          <a:endParaRPr lang="en-US"/>
         </a:p>
       </c:txPr>
     </c:legend>
@@ -12845,7 +12651,7 @@
       <a:pPr>
         <a:defRPr/>
       </a:pPr>
-      <a:endParaRPr lang="pl-PL"/>
+      <a:endParaRPr lang="en-US"/>
     </a:p>
   </c:txPr>
   <c:externalData r:id="rId3">
@@ -12927,7 +12733,7 @@
               <a:cs typeface="+mn-cs"/>
             </a:defRPr>
           </a:pPr>
-          <a:endParaRPr lang="pl-PL"/>
+          <a:endParaRPr lang="en-US"/>
         </a:p>
       </c:txPr>
     </c:title>
@@ -13379,11 +13185,11 @@
           <c:showPercent val="0"/>
           <c:showBubbleSize val="0"/>
         </c:dLbls>
-        <c:axId val="308407984"/>
-        <c:axId val="308408544"/>
+        <c:axId val="165631616"/>
+        <c:axId val="165632176"/>
       </c:scatterChart>
       <c:valAx>
-        <c:axId val="308407984"/>
+        <c:axId val="165631616"/>
         <c:scaling>
           <c:logBase val="10"/>
           <c:orientation val="minMax"/>
@@ -13472,7 +13278,7 @@
                   <a:cs typeface="+mn-cs"/>
                 </a:defRPr>
               </a:pPr>
-              <a:endParaRPr lang="pl-PL"/>
+              <a:endParaRPr lang="en-US"/>
             </a:p>
           </c:txPr>
         </c:title>
@@ -13510,15 +13316,15 @@
                 <a:cs typeface="+mn-cs"/>
               </a:defRPr>
             </a:pPr>
-            <a:endParaRPr lang="pl-PL"/>
+            <a:endParaRPr lang="en-US"/>
           </a:p>
         </c:txPr>
-        <c:crossAx val="308408544"/>
+        <c:crossAx val="165632176"/>
         <c:crosses val="autoZero"/>
         <c:crossBetween val="midCat"/>
       </c:valAx>
       <c:valAx>
-        <c:axId val="308408544"/>
+        <c:axId val="165632176"/>
         <c:scaling>
           <c:orientation val="minMax"/>
         </c:scaling>
@@ -13598,7 +13404,7 @@
                   <a:cs typeface="+mn-cs"/>
                 </a:defRPr>
               </a:pPr>
-              <a:endParaRPr lang="pl-PL"/>
+              <a:endParaRPr lang="en-US"/>
             </a:p>
           </c:txPr>
         </c:title>
@@ -13636,10 +13442,10 @@
                 <a:cs typeface="+mn-cs"/>
               </a:defRPr>
             </a:pPr>
-            <a:endParaRPr lang="pl-PL"/>
+            <a:endParaRPr lang="en-US"/>
           </a:p>
         </c:txPr>
-        <c:crossAx val="308407984"/>
+        <c:crossAx val="165631616"/>
         <c:crosses val="autoZero"/>
         <c:crossBetween val="midCat"/>
       </c:valAx>
@@ -13678,7 +13484,7 @@
               <a:cs typeface="+mn-cs"/>
             </a:defRPr>
           </a:pPr>
-          <a:endParaRPr lang="pl-PL"/>
+          <a:endParaRPr lang="en-US"/>
         </a:p>
       </c:txPr>
     </c:legend>
@@ -13708,7 +13514,7 @@
       <a:pPr>
         <a:defRPr/>
       </a:pPr>
-      <a:endParaRPr lang="pl-PL"/>
+      <a:endParaRPr lang="en-US"/>
     </a:p>
   </c:txPr>
   <c:externalData r:id="rId3">
@@ -13782,7 +13588,7 @@
               <a:cs typeface="+mn-cs"/>
             </a:defRPr>
           </a:pPr>
-          <a:endParaRPr lang="pl-PL"/>
+          <a:endParaRPr lang="en-US"/>
         </a:p>
       </c:txPr>
     </c:title>
@@ -14146,11 +13952,11 @@
           <c:showPercent val="0"/>
           <c:showBubbleSize val="0"/>
         </c:dLbls>
-        <c:axId val="308371120"/>
-        <c:axId val="308371680"/>
+        <c:axId val="165635536"/>
+        <c:axId val="165636096"/>
       </c:scatterChart>
       <c:valAx>
-        <c:axId val="308371120"/>
+        <c:axId val="165635536"/>
         <c:scaling>
           <c:orientation val="minMax"/>
         </c:scaling>
@@ -14221,7 +14027,7 @@
                   <a:cs typeface="+mn-cs"/>
                 </a:defRPr>
               </a:pPr>
-              <a:endParaRPr lang="pl-PL"/>
+              <a:endParaRPr lang="en-US"/>
             </a:p>
           </c:txPr>
         </c:title>
@@ -14259,15 +14065,15 @@
                 <a:cs typeface="+mn-cs"/>
               </a:defRPr>
             </a:pPr>
-            <a:endParaRPr lang="pl-PL"/>
+            <a:endParaRPr lang="en-US"/>
           </a:p>
         </c:txPr>
-        <c:crossAx val="308371680"/>
+        <c:crossAx val="165636096"/>
         <c:crosses val="autoZero"/>
         <c:crossBetween val="midCat"/>
       </c:valAx>
       <c:valAx>
-        <c:axId val="308371680"/>
+        <c:axId val="165636096"/>
         <c:scaling>
           <c:orientation val="minMax"/>
         </c:scaling>
@@ -14338,7 +14144,7 @@
                   <a:cs typeface="+mn-cs"/>
                 </a:defRPr>
               </a:pPr>
-              <a:endParaRPr lang="pl-PL"/>
+              <a:endParaRPr lang="en-US"/>
             </a:p>
           </c:txPr>
         </c:title>
@@ -14376,10 +14182,10 @@
                 <a:cs typeface="+mn-cs"/>
               </a:defRPr>
             </a:pPr>
-            <a:endParaRPr lang="pl-PL"/>
+            <a:endParaRPr lang="en-US"/>
           </a:p>
         </c:txPr>
-        <c:crossAx val="308371120"/>
+        <c:crossAx val="165635536"/>
         <c:crosses val="autoZero"/>
         <c:crossBetween val="midCat"/>
       </c:valAx>
@@ -14418,7 +14224,7 @@
               <a:cs typeface="+mn-cs"/>
             </a:defRPr>
           </a:pPr>
-          <a:endParaRPr lang="pl-PL"/>
+          <a:endParaRPr lang="en-US"/>
         </a:p>
       </c:txPr>
     </c:legend>
@@ -14448,7 +14254,7 @@
       <a:pPr>
         <a:defRPr/>
       </a:pPr>
-      <a:endParaRPr lang="pl-PL"/>
+      <a:endParaRPr lang="en-US"/>
     </a:p>
   </c:txPr>
   <c:externalData r:id="rId3">
@@ -16391,7 +16197,7 @@
 </file>
 
 <file path=customXml/itemProps1.xml><?xml version="1.0" encoding="utf-8"?>
-<ds:datastoreItem xmlns:ds="http://schemas.openxmlformats.org/officeDocument/2006/customXml" ds:itemID="{80940B93-5DC9-4071-832C-A990D7C11239}">
+<ds:datastoreItem xmlns:ds="http://schemas.openxmlformats.org/officeDocument/2006/customXml" ds:itemID="{2FC91BC0-ED26-444D-BDE4-F8BD7F6F92E3}">
   <ds:schemaRefs>
     <ds:schemaRef ds:uri="http://schemas.openxmlformats.org/officeDocument/2006/bibliography"/>
   </ds:schemaRefs>

</xml_diff>